<commit_message>
update config file and Implementation Guide
</commit_message>
<xml_diff>
--- a/Q2/Implementation Guide (CIS 7029-20276556).docx
+++ b/Q2/Implementation Guide (CIS 7029-20276556).docx
@@ -1798,8 +1798,108 @@
     </w:p>
     <w:p>
       <w:pPr>
-        <w:jc w:val="both"/>
-      </w:pPr>
+        <w:keepNext/>
+        <w:jc w:val="both"/>
+      </w:pPr>
+      <w:r>
+        <w:rPr>
+          <w:noProof/>
+          <w14:ligatures w14:val="standardContextual"/>
+        </w:rPr>
+        <w:lastRenderedPageBreak/>
+        <w:drawing>
+          <wp:inline distT="0" distB="0" distL="0" distR="0" wp14:anchorId="386EEDB2" wp14:editId="453FAE0F">
+            <wp:extent cx="5731510" cy="3296920"/>
+            <wp:effectExtent l="0" t="0" r="0" b="5080"/>
+            <wp:docPr id="1981482787" name="Picture 1"/>
+            <wp:cNvGraphicFramePr>
+              <a:graphicFrameLocks xmlns:a="http://schemas.openxmlformats.org/drawingml/2006/main" noChangeAspect="1"/>
+            </wp:cNvGraphicFramePr>
+            <a:graphic xmlns:a="http://schemas.openxmlformats.org/drawingml/2006/main">
+              <a:graphicData uri="http://schemas.openxmlformats.org/drawingml/2006/picture">
+                <pic:pic xmlns:pic="http://schemas.openxmlformats.org/drawingml/2006/picture">
+                  <pic:nvPicPr>
+                    <pic:cNvPr id="1981482787" name="Picture 1981482787"/>
+                    <pic:cNvPicPr/>
+                  </pic:nvPicPr>
+                  <pic:blipFill>
+                    <a:blip r:embed="rId12">
+                      <a:extLst>
+                        <a:ext uri="{28A0092B-C50C-407E-A947-70E740481C1C}">
+                          <a14:useLocalDpi xmlns:a14="http://schemas.microsoft.com/office/drawing/2010/main" val="0"/>
+                        </a:ext>
+                      </a:extLst>
+                    </a:blip>
+                    <a:stretch>
+                      <a:fillRect/>
+                    </a:stretch>
+                  </pic:blipFill>
+                  <pic:spPr>
+                    <a:xfrm>
+                      <a:off x="0" y="0"/>
+                      <a:ext cx="5731510" cy="3296920"/>
+                    </a:xfrm>
+                    <a:prstGeom prst="rect">
+                      <a:avLst/>
+                    </a:prstGeom>
+                  </pic:spPr>
+                </pic:pic>
+              </a:graphicData>
+            </a:graphic>
+          </wp:inline>
+        </w:drawing>
+      </w:r>
+    </w:p>
+    <w:p>
+      <w:pPr>
+        <w:pStyle w:val="Caption"/>
+        <w:jc w:val="both"/>
+      </w:pPr>
+      <w:r>
+        <w:t xml:space="preserve">Figure </w:t>
+      </w:r>
+      <w:r>
+        <w:fldChar w:fldCharType="begin"/>
+      </w:r>
+      <w:r>
+        <w:instrText xml:space="preserve"> SEQ Figure \* ARABIC </w:instrText>
+      </w:r>
+      <w:r>
+        <w:fldChar w:fldCharType="separate"/>
+      </w:r>
+      <w:r>
+        <w:rPr>
+          <w:noProof/>
+        </w:rPr>
+        <w:t>1</w:t>
+      </w:r>
+      <w:r>
+        <w:fldChar w:fldCharType="end"/>
+      </w:r>
+      <w:r>
+        <w:rPr>
+          <w:lang w:val="en-US"/>
+        </w:rPr>
+        <w:t xml:space="preserve"> </w:t>
+      </w:r>
+      <w:r>
+        <w:rPr>
+          <w:lang w:val="en-US"/>
+        </w:rPr>
+        <w:t>Social Media</w:t>
+      </w:r>
+      <w:r>
+        <w:rPr>
+          <w:lang w:val="en-US"/>
+        </w:rPr>
+        <w:t xml:space="preserve"> </w:t>
+      </w:r>
+      <w:r>
+        <w:rPr>
+          <w:lang w:val="en-US"/>
+        </w:rPr>
+        <w:t>Analytics for Business  Architecture</w:t>
+      </w:r>
     </w:p>
     <w:p>
       <w:pPr>
@@ -1815,7 +1915,6 @@
           <w:b/>
           <w:bCs/>
         </w:rPr>
-        <w:lastRenderedPageBreak/>
         <w:t>Prerequisites</w:t>
       </w:r>
       <w:bookmarkEnd w:id="2"/>
@@ -2058,7 +2157,7 @@
       <w:r>
         <w:t xml:space="preserve">Go to </w:t>
       </w:r>
-      <w:hyperlink r:id="rId12" w:history="1">
+      <w:hyperlink r:id="rId13" w:history="1">
         <w:r>
           <w:rPr>
             <w:rStyle w:val="Hyperlink"/>
@@ -2121,6 +2220,7 @@
         <w:jc w:val="both"/>
       </w:pPr>
       <w:r>
+        <w:lastRenderedPageBreak/>
         <w:t>Name: The name of your application.</w:t>
       </w:r>
     </w:p>
@@ -2204,7 +2304,6 @@
           <w:noProof/>
           <w14:ligatures w14:val="standardContextual"/>
         </w:rPr>
-        <w:lastRenderedPageBreak/>
         <w:drawing>
           <wp:inline distT="0" distB="0" distL="0" distR="0" wp14:anchorId="4EA8E6A3" wp14:editId="1D908B72">
             <wp:extent cx="5731510" cy="2810510"/>
@@ -2221,7 +2320,7 @@
                     <pic:cNvPicPr/>
                   </pic:nvPicPr>
                   <pic:blipFill>
-                    <a:blip r:embed="rId13">
+                    <a:blip r:embed="rId14">
                       <a:extLst>
                         <a:ext uri="{28A0092B-C50C-407E-A947-70E740481C1C}">
                           <a14:useLocalDpi xmlns:a14="http://schemas.microsoft.com/office/drawing/2010/main" val="0"/>
@@ -2256,24 +2355,14 @@
       <w:r>
         <w:t xml:space="preserve">Figure </w:t>
       </w:r>
-      <w:r>
-        <w:fldChar w:fldCharType="begin"/>
-      </w:r>
-      <w:r>
-        <w:instrText xml:space="preserve"> SEQ Figure \* ARABIC </w:instrText>
-      </w:r>
-      <w:r>
-        <w:fldChar w:fldCharType="separate"/>
-      </w:r>
-      <w:r>
-        <w:rPr>
-          <w:noProof/>
-        </w:rPr>
-        <w:t>1</w:t>
-      </w:r>
-      <w:r>
-        <w:fldChar w:fldCharType="end"/>
-      </w:r>
+      <w:fldSimple w:instr=" SEQ Figure \* ARABIC ">
+        <w:r>
+          <w:rPr>
+            <w:noProof/>
+          </w:rPr>
+          <w:t>2</w:t>
+        </w:r>
+      </w:fldSimple>
       <w:r>
         <w:rPr>
           <w:lang w:val="en-US"/>
@@ -2495,6 +2584,7 @@
         <w:rPr>
           <w:lang w:val="en-US"/>
         </w:rPr>
+        <w:lastRenderedPageBreak/>
         <w:t>To create a project in the Google Developers Console:</w:t>
       </w:r>
     </w:p>
@@ -2524,7 +2614,7 @@
         </w:rPr>
         <w:t xml:space="preserve">Go to the Google Developers Console: </w:t>
       </w:r>
-      <w:hyperlink r:id="rId14" w:history="1">
+      <w:hyperlink r:id="rId15" w:history="1">
         <w:r>
           <w:rPr>
             <w:rStyle w:val="Hyperlink"/>
@@ -2591,7 +2681,6 @@
           <w:lang w:val="en-US"/>
           <w14:ligatures w14:val="standardContextual"/>
         </w:rPr>
-        <w:lastRenderedPageBreak/>
         <w:drawing>
           <wp:inline distT="0" distB="0" distL="0" distR="0" wp14:anchorId="6A1C68E4" wp14:editId="687E005C">
             <wp:extent cx="5731510" cy="3943985"/>
@@ -2608,7 +2697,7 @@
                     <pic:cNvPicPr/>
                   </pic:nvPicPr>
                   <pic:blipFill>
-                    <a:blip r:embed="rId15">
+                    <a:blip r:embed="rId16">
                       <a:extLst>
                         <a:ext uri="{28A0092B-C50C-407E-A947-70E740481C1C}">
                           <a14:useLocalDpi xmlns:a14="http://schemas.microsoft.com/office/drawing/2010/main" val="0"/>
@@ -2646,24 +2735,14 @@
       <w:r>
         <w:t xml:space="preserve">Figure </w:t>
       </w:r>
-      <w:r>
-        <w:fldChar w:fldCharType="begin"/>
-      </w:r>
-      <w:r>
-        <w:instrText xml:space="preserve"> SEQ Figure \* ARABIC </w:instrText>
-      </w:r>
-      <w:r>
-        <w:fldChar w:fldCharType="separate"/>
-      </w:r>
-      <w:r>
-        <w:rPr>
-          <w:noProof/>
-        </w:rPr>
-        <w:t>2</w:t>
-      </w:r>
-      <w:r>
-        <w:fldChar w:fldCharType="end"/>
-      </w:r>
+      <w:fldSimple w:instr=" SEQ Figure \* ARABIC ">
+        <w:r>
+          <w:rPr>
+            <w:noProof/>
+          </w:rPr>
+          <w:t>3</w:t>
+        </w:r>
+      </w:fldSimple>
       <w:r>
         <w:rPr>
           <w:lang w:val="en-US"/>
@@ -2777,6 +2856,7 @@
           <w:lang w:val="en-US"/>
           <w14:ligatures w14:val="standardContextual"/>
         </w:rPr>
+        <w:lastRenderedPageBreak/>
         <w:drawing>
           <wp:inline distT="0" distB="0" distL="0" distR="0" wp14:anchorId="4F665361" wp14:editId="730FC876">
             <wp:extent cx="5731510" cy="2515235"/>
@@ -2793,7 +2873,7 @@
                     <pic:cNvPicPr/>
                   </pic:nvPicPr>
                   <pic:blipFill>
-                    <a:blip r:embed="rId16" cstate="print">
+                    <a:blip r:embed="rId17" cstate="print">
                       <a:extLst>
                         <a:ext uri="{28A0092B-C50C-407E-A947-70E740481C1C}">
                           <a14:useLocalDpi xmlns:a14="http://schemas.microsoft.com/office/drawing/2010/main" val="0"/>
@@ -2831,24 +2911,14 @@
       <w:r>
         <w:t xml:space="preserve">Figure </w:t>
       </w:r>
-      <w:r>
-        <w:fldChar w:fldCharType="begin"/>
-      </w:r>
-      <w:r>
-        <w:instrText xml:space="preserve"> SEQ Figure \* ARABIC </w:instrText>
-      </w:r>
-      <w:r>
-        <w:fldChar w:fldCharType="separate"/>
-      </w:r>
-      <w:r>
-        <w:rPr>
-          <w:noProof/>
-        </w:rPr>
-        <w:t>3</w:t>
-      </w:r>
-      <w:r>
-        <w:fldChar w:fldCharType="end"/>
-      </w:r>
+      <w:fldSimple w:instr=" SEQ Figure \* ARABIC ">
+        <w:r>
+          <w:rPr>
+            <w:noProof/>
+          </w:rPr>
+          <w:t>4</w:t>
+        </w:r>
+      </w:fldSimple>
       <w:r>
         <w:rPr>
           <w:lang w:val="en-US"/>
@@ -3046,7 +3116,7 @@
                     <pic:cNvPicPr/>
                   </pic:nvPicPr>
                   <pic:blipFill>
-                    <a:blip r:embed="rId17" cstate="print">
+                    <a:blip r:embed="rId18" cstate="print">
                       <a:extLst>
                         <a:ext uri="{28A0092B-C50C-407E-A947-70E740481C1C}">
                           <a14:useLocalDpi xmlns:a14="http://schemas.microsoft.com/office/drawing/2010/main" val="0"/>
@@ -3084,24 +3154,14 @@
       <w:r>
         <w:t xml:space="preserve">Figure </w:t>
       </w:r>
-      <w:r>
-        <w:fldChar w:fldCharType="begin"/>
-      </w:r>
-      <w:r>
-        <w:instrText xml:space="preserve"> SEQ Figure \* ARABIC </w:instrText>
-      </w:r>
-      <w:r>
-        <w:fldChar w:fldCharType="separate"/>
-      </w:r>
-      <w:r>
-        <w:rPr>
-          <w:noProof/>
-        </w:rPr>
-        <w:t>4</w:t>
-      </w:r>
-      <w:r>
-        <w:fldChar w:fldCharType="end"/>
-      </w:r>
+      <w:fldSimple w:instr=" SEQ Figure \* ARABIC ">
+        <w:r>
+          <w:rPr>
+            <w:noProof/>
+          </w:rPr>
+          <w:t>5</w:t>
+        </w:r>
+      </w:fldSimple>
       <w:r>
         <w:rPr>
           <w:lang w:val="en-US"/>
@@ -3201,6 +3261,7 @@
         <w:rPr>
           <w:lang w:val="en-US"/>
         </w:rPr>
+        <w:lastRenderedPageBreak/>
         <w:t>Select "OAuth client ID" from the list of options.</w:t>
       </w:r>
     </w:p>
@@ -3761,7 +3822,7 @@
                     <pic:cNvPicPr/>
                   </pic:nvPicPr>
                   <pic:blipFill>
-                    <a:blip r:embed="rId18">
+                    <a:blip r:embed="rId19">
                       <a:extLst>
                         <a:ext uri="{28A0092B-C50C-407E-A947-70E740481C1C}">
                           <a14:useLocalDpi xmlns:a14="http://schemas.microsoft.com/office/drawing/2010/main" val="0"/>
@@ -3799,24 +3860,14 @@
       <w:r>
         <w:t xml:space="preserve">Figure </w:t>
       </w:r>
-      <w:r>
-        <w:fldChar w:fldCharType="begin"/>
-      </w:r>
-      <w:r>
-        <w:instrText xml:space="preserve"> SEQ Figure \* ARABIC </w:instrText>
-      </w:r>
-      <w:r>
-        <w:fldChar w:fldCharType="separate"/>
-      </w:r>
-      <w:r>
-        <w:rPr>
-          <w:noProof/>
-        </w:rPr>
-        <w:t>5</w:t>
-      </w:r>
-      <w:r>
-        <w:fldChar w:fldCharType="end"/>
-      </w:r>
+      <w:fldSimple w:instr=" SEQ Figure \* ARABIC ">
+        <w:r>
+          <w:rPr>
+            <w:noProof/>
+          </w:rPr>
+          <w:t>6</w:t>
+        </w:r>
+      </w:fldSimple>
       <w:r>
         <w:rPr>
           <w:lang w:val="en-US"/>
@@ -3879,6 +3930,7 @@
           <w:noProof/>
           <w:color w:val="000000" w:themeColor="text1"/>
         </w:rPr>
+        <w:lastRenderedPageBreak/>
         <w:drawing>
           <wp:inline distT="0" distB="0" distL="0" distR="0" wp14:anchorId="7A519101" wp14:editId="7D686CBE">
             <wp:extent cx="4599709" cy="1311910"/>
@@ -3895,7 +3947,7 @@
                     <pic:cNvPicPr/>
                   </pic:nvPicPr>
                   <pic:blipFill>
-                    <a:blip r:embed="rId19" cstate="print">
+                    <a:blip r:embed="rId20" cstate="print">
                       <a:extLst>
                         <a:ext uri="{28A0092B-C50C-407E-A947-70E740481C1C}">
                           <a14:useLocalDpi xmlns:a14="http://schemas.microsoft.com/office/drawing/2010/main" val="0"/>
@@ -3933,24 +3985,14 @@
       <w:r>
         <w:t xml:space="preserve">Figure </w:t>
       </w:r>
-      <w:r>
-        <w:fldChar w:fldCharType="begin"/>
-      </w:r>
-      <w:r>
-        <w:instrText xml:space="preserve"> SEQ Figure \* ARABIC </w:instrText>
-      </w:r>
-      <w:r>
-        <w:fldChar w:fldCharType="separate"/>
-      </w:r>
-      <w:r>
-        <w:rPr>
-          <w:noProof/>
-        </w:rPr>
-        <w:t>6</w:t>
-      </w:r>
-      <w:r>
-        <w:fldChar w:fldCharType="end"/>
-      </w:r>
+      <w:fldSimple w:instr=" SEQ Figure \* ARABIC ">
+        <w:r>
+          <w:rPr>
+            <w:noProof/>
+          </w:rPr>
+          <w:t>7</w:t>
+        </w:r>
+      </w:fldSimple>
       <w:r>
         <w:rPr>
           <w:lang w:val="en-US"/>
@@ -4025,7 +4067,6 @@
           <w:noProof/>
           <w:color w:val="000000" w:themeColor="text1"/>
         </w:rPr>
-        <w:lastRenderedPageBreak/>
         <w:drawing>
           <wp:inline distT="0" distB="0" distL="0" distR="0" wp14:anchorId="03C5F49A" wp14:editId="0BB0EDD8">
             <wp:extent cx="4867564" cy="2667000"/>
@@ -4042,7 +4083,7 @@
                     <pic:cNvPicPr/>
                   </pic:nvPicPr>
                   <pic:blipFill>
-                    <a:blip r:embed="rId20" cstate="print">
+                    <a:blip r:embed="rId21" cstate="print">
                       <a:extLst>
                         <a:ext uri="{28A0092B-C50C-407E-A947-70E740481C1C}">
                           <a14:useLocalDpi xmlns:a14="http://schemas.microsoft.com/office/drawing/2010/main" val="0"/>
@@ -4080,24 +4121,14 @@
       <w:r>
         <w:t xml:space="preserve">Figure </w:t>
       </w:r>
-      <w:r>
-        <w:fldChar w:fldCharType="begin"/>
-      </w:r>
-      <w:r>
-        <w:instrText xml:space="preserve"> SEQ Figure \* ARABIC </w:instrText>
-      </w:r>
-      <w:r>
-        <w:fldChar w:fldCharType="separate"/>
-      </w:r>
-      <w:r>
-        <w:rPr>
-          <w:noProof/>
-        </w:rPr>
-        <w:t>7</w:t>
-      </w:r>
-      <w:r>
-        <w:fldChar w:fldCharType="end"/>
-      </w:r>
+      <w:fldSimple w:instr=" SEQ Figure \* ARABIC ">
+        <w:r>
+          <w:rPr>
+            <w:noProof/>
+          </w:rPr>
+          <w:t>8</w:t>
+        </w:r>
+      </w:fldSimple>
       <w:r>
         <w:rPr>
           <w:lang w:val="en-US"/>
@@ -4211,7 +4242,7 @@
                     <pic:cNvPicPr/>
                   </pic:nvPicPr>
                   <pic:blipFill>
-                    <a:blip r:embed="rId21" cstate="print">
+                    <a:blip r:embed="rId22" cstate="print">
                       <a:extLst>
                         <a:ext uri="{28A0092B-C50C-407E-A947-70E740481C1C}">
                           <a14:useLocalDpi xmlns:a14="http://schemas.microsoft.com/office/drawing/2010/main" val="0"/>
@@ -4249,24 +4280,14 @@
       <w:r>
         <w:t xml:space="preserve">Figure </w:t>
       </w:r>
-      <w:r>
-        <w:fldChar w:fldCharType="begin"/>
-      </w:r>
-      <w:r>
-        <w:instrText xml:space="preserve"> SEQ Figure \* ARABIC </w:instrText>
-      </w:r>
-      <w:r>
-        <w:fldChar w:fldCharType="separate"/>
-      </w:r>
-      <w:r>
-        <w:rPr>
-          <w:noProof/>
-        </w:rPr>
-        <w:t>8</w:t>
-      </w:r>
-      <w:r>
-        <w:fldChar w:fldCharType="end"/>
-      </w:r>
+      <w:fldSimple w:instr=" SEQ Figure \* ARABIC ">
+        <w:r>
+          <w:rPr>
+            <w:noProof/>
+          </w:rPr>
+          <w:t>9</w:t>
+        </w:r>
+      </w:fldSimple>
       <w:r>
         <w:rPr>
           <w:lang w:val="en-US"/>
@@ -4422,6 +4443,7 @@
           <w:noProof/>
           <w:color w:val="000000" w:themeColor="text1"/>
         </w:rPr>
+        <w:lastRenderedPageBreak/>
         <w:drawing>
           <wp:inline distT="0" distB="0" distL="0" distR="0" wp14:anchorId="2EEEC416" wp14:editId="50D56BF6">
             <wp:extent cx="5033818" cy="781676"/>
@@ -4438,7 +4460,7 @@
                     <pic:cNvPicPr/>
                   </pic:nvPicPr>
                   <pic:blipFill>
-                    <a:blip r:embed="rId22" cstate="print">
+                    <a:blip r:embed="rId23" cstate="print">
                       <a:extLst>
                         <a:ext uri="{28A0092B-C50C-407E-A947-70E740481C1C}">
                           <a14:useLocalDpi xmlns:a14="http://schemas.microsoft.com/office/drawing/2010/main" val="0"/>
@@ -4476,24 +4498,14 @@
       <w:r>
         <w:t xml:space="preserve">Figure </w:t>
       </w:r>
-      <w:r>
-        <w:fldChar w:fldCharType="begin"/>
-      </w:r>
-      <w:r>
-        <w:instrText xml:space="preserve"> SEQ Figure \* ARABIC </w:instrText>
-      </w:r>
-      <w:r>
-        <w:fldChar w:fldCharType="separate"/>
-      </w:r>
-      <w:r>
-        <w:rPr>
-          <w:noProof/>
-        </w:rPr>
-        <w:t>9</w:t>
-      </w:r>
-      <w:r>
-        <w:fldChar w:fldCharType="end"/>
-      </w:r>
+      <w:fldSimple w:instr=" SEQ Figure \* ARABIC ">
+        <w:r>
+          <w:rPr>
+            <w:noProof/>
+          </w:rPr>
+          <w:t>10</w:t>
+        </w:r>
+      </w:fldSimple>
       <w:r>
         <w:rPr>
           <w:lang w:val="en-US"/>
@@ -4571,7 +4583,6 @@
           <w:noProof/>
           <w:color w:val="000000" w:themeColor="text1"/>
         </w:rPr>
-        <w:lastRenderedPageBreak/>
         <w:drawing>
           <wp:inline distT="0" distB="0" distL="0" distR="0" wp14:anchorId="2E4EF2DD" wp14:editId="56F575B0">
             <wp:extent cx="4765964" cy="1275080"/>
@@ -4588,7 +4599,7 @@
                     <pic:cNvPicPr/>
                   </pic:nvPicPr>
                   <pic:blipFill>
-                    <a:blip r:embed="rId23" cstate="print">
+                    <a:blip r:embed="rId24" cstate="print">
                       <a:extLst>
                         <a:ext uri="{28A0092B-C50C-407E-A947-70E740481C1C}">
                           <a14:useLocalDpi xmlns:a14="http://schemas.microsoft.com/office/drawing/2010/main" val="0"/>
@@ -4626,24 +4637,14 @@
       <w:r>
         <w:t xml:space="preserve">Figure </w:t>
       </w:r>
-      <w:r>
-        <w:fldChar w:fldCharType="begin"/>
-      </w:r>
-      <w:r>
-        <w:instrText xml:space="preserve"> SEQ Figure \* ARABIC </w:instrText>
-      </w:r>
-      <w:r>
-        <w:fldChar w:fldCharType="separate"/>
-      </w:r>
-      <w:r>
-        <w:rPr>
-          <w:noProof/>
-        </w:rPr>
-        <w:t>10</w:t>
-      </w:r>
-      <w:r>
-        <w:fldChar w:fldCharType="end"/>
-      </w:r>
+      <w:fldSimple w:instr=" SEQ Figure \* ARABIC ">
+        <w:r>
+          <w:rPr>
+            <w:noProof/>
+          </w:rPr>
+          <w:t>11</w:t>
+        </w:r>
+      </w:fldSimple>
       <w:r>
         <w:rPr>
           <w:lang w:val="en-US"/>
@@ -4724,7 +4725,7 @@
                     <pic:cNvPicPr/>
                   </pic:nvPicPr>
                   <pic:blipFill>
-                    <a:blip r:embed="rId24" cstate="print">
+                    <a:blip r:embed="rId25" cstate="print">
                       <a:extLst>
                         <a:ext uri="{28A0092B-C50C-407E-A947-70E740481C1C}">
                           <a14:useLocalDpi xmlns:a14="http://schemas.microsoft.com/office/drawing/2010/main" val="0"/>
@@ -4762,24 +4763,14 @@
       <w:r>
         <w:t xml:space="preserve">Figure </w:t>
       </w:r>
-      <w:r>
-        <w:fldChar w:fldCharType="begin"/>
-      </w:r>
-      <w:r>
-        <w:instrText xml:space="preserve"> SEQ Figure \* ARABIC </w:instrText>
-      </w:r>
-      <w:r>
-        <w:fldChar w:fldCharType="separate"/>
-      </w:r>
-      <w:r>
-        <w:rPr>
-          <w:noProof/>
-        </w:rPr>
-        <w:t>11</w:t>
-      </w:r>
-      <w:r>
-        <w:fldChar w:fldCharType="end"/>
-      </w:r>
+      <w:fldSimple w:instr=" SEQ Figure \* ARABIC ">
+        <w:r>
+          <w:rPr>
+            <w:noProof/>
+          </w:rPr>
+          <w:t>12</w:t>
+        </w:r>
+      </w:fldSimple>
       <w:r>
         <w:rPr>
           <w:lang w:val="en-US"/>
@@ -5008,6 +4999,7 @@
           <w:szCs w:val="26"/>
           <w:lang w:val="en-US"/>
         </w:rPr>
+        <w:lastRenderedPageBreak/>
         <w:t>MYSQL_DATABASE_HOST = 'assignment-backend-mysql-1'</w:t>
       </w:r>
     </w:p>
@@ -5276,7 +5268,6 @@
           <w:szCs w:val="26"/>
           <w:lang w:val="en-US"/>
         </w:rPr>
-        <w:lastRenderedPageBreak/>
         <w:t>REDDIT_USER_AGENT = '</w:t>
       </w:r>
       <w:proofErr w:type="spellStart"/>
@@ -5419,7 +5410,7 @@
                     <pic:cNvPicPr/>
                   </pic:nvPicPr>
                   <pic:blipFill>
-                    <a:blip r:embed="rId25" cstate="print">
+                    <a:blip r:embed="rId26" cstate="print">
                       <a:extLst>
                         <a:ext uri="{28A0092B-C50C-407E-A947-70E740481C1C}">
                           <a14:useLocalDpi xmlns:a14="http://schemas.microsoft.com/office/drawing/2010/main" val="0"/>
@@ -5457,24 +5448,14 @@
       <w:r>
         <w:t xml:space="preserve">Figure </w:t>
       </w:r>
-      <w:r>
-        <w:fldChar w:fldCharType="begin"/>
-      </w:r>
-      <w:r>
-        <w:instrText xml:space="preserve"> SEQ Figure \* ARABIC </w:instrText>
-      </w:r>
-      <w:r>
-        <w:fldChar w:fldCharType="separate"/>
-      </w:r>
-      <w:r>
-        <w:rPr>
-          <w:noProof/>
-        </w:rPr>
-        <w:t>12</w:t>
-      </w:r>
-      <w:r>
-        <w:fldChar w:fldCharType="end"/>
-      </w:r>
+      <w:fldSimple w:instr=" SEQ Figure \* ARABIC ">
+        <w:r>
+          <w:rPr>
+            <w:noProof/>
+          </w:rPr>
+          <w:t>13</w:t>
+        </w:r>
+      </w:fldSimple>
       <w:r>
         <w:rPr>
           <w:lang w:val="en-US"/>
@@ -5869,7 +5850,7 @@
                     <pic:cNvPicPr/>
                   </pic:nvPicPr>
                   <pic:blipFill>
-                    <a:blip r:embed="rId26" cstate="print">
+                    <a:blip r:embed="rId27" cstate="print">
                       <a:extLst>
                         <a:ext uri="{28A0092B-C50C-407E-A947-70E740481C1C}">
                           <a14:useLocalDpi xmlns:a14="http://schemas.microsoft.com/office/drawing/2010/main" val="0"/>
@@ -5904,24 +5885,14 @@
       <w:r>
         <w:t xml:space="preserve">Figure </w:t>
       </w:r>
-      <w:r>
-        <w:fldChar w:fldCharType="begin"/>
-      </w:r>
-      <w:r>
-        <w:instrText xml:space="preserve"> SEQ Figure \* ARABIC </w:instrText>
-      </w:r>
-      <w:r>
-        <w:fldChar w:fldCharType="separate"/>
-      </w:r>
-      <w:r>
-        <w:rPr>
-          <w:noProof/>
-        </w:rPr>
-        <w:t>13</w:t>
-      </w:r>
-      <w:r>
-        <w:fldChar w:fldCharType="end"/>
-      </w:r>
+      <w:fldSimple w:instr=" SEQ Figure \* ARABIC ">
+        <w:r>
+          <w:rPr>
+            <w:noProof/>
+          </w:rPr>
+          <w:t>14</w:t>
+        </w:r>
+      </w:fldSimple>
       <w:r>
         <w:rPr>
           <w:lang w:val="en-US"/>
@@ -6257,7 +6228,7 @@
                     <pic:cNvPicPr/>
                   </pic:nvPicPr>
                   <pic:blipFill>
-                    <a:blip r:embed="rId27" cstate="print">
+                    <a:blip r:embed="rId28" cstate="print">
                       <a:extLst>
                         <a:ext uri="{28A0092B-C50C-407E-A947-70E740481C1C}">
                           <a14:useLocalDpi xmlns:a14="http://schemas.microsoft.com/office/drawing/2010/main" val="0"/>
@@ -6296,24 +6267,14 @@
       <w:r>
         <w:t xml:space="preserve">Figure </w:t>
       </w:r>
-      <w:r>
-        <w:fldChar w:fldCharType="begin"/>
-      </w:r>
-      <w:r>
-        <w:instrText xml:space="preserve"> SEQ Figure \* ARABIC </w:instrText>
-      </w:r>
-      <w:r>
-        <w:fldChar w:fldCharType="separate"/>
-      </w:r>
-      <w:r>
-        <w:rPr>
-          <w:noProof/>
-        </w:rPr>
-        <w:t>14</w:t>
-      </w:r>
-      <w:r>
-        <w:fldChar w:fldCharType="end"/>
-      </w:r>
+      <w:fldSimple w:instr=" SEQ Figure \* ARABIC ">
+        <w:r>
+          <w:rPr>
+            <w:noProof/>
+          </w:rPr>
+          <w:t>15</w:t>
+        </w:r>
+      </w:fldSimple>
       <w:r>
         <w:rPr>
           <w:lang w:val="en-US"/>
@@ -6385,7 +6346,7 @@
                     <pic:cNvPicPr/>
                   </pic:nvPicPr>
                   <pic:blipFill>
-                    <a:blip r:embed="rId28" cstate="print">
+                    <a:blip r:embed="rId29" cstate="print">
                       <a:extLst>
                         <a:ext uri="{28A0092B-C50C-407E-A947-70E740481C1C}">
                           <a14:useLocalDpi xmlns:a14="http://schemas.microsoft.com/office/drawing/2010/main" val="0"/>
@@ -6419,24 +6380,14 @@
       <w:r>
         <w:t xml:space="preserve">Figure </w:t>
       </w:r>
-      <w:r>
-        <w:fldChar w:fldCharType="begin"/>
-      </w:r>
-      <w:r>
-        <w:instrText xml:space="preserve"> SEQ Figure \* ARABIC </w:instrText>
-      </w:r>
-      <w:r>
-        <w:fldChar w:fldCharType="separate"/>
-      </w:r>
-      <w:r>
-        <w:rPr>
-          <w:noProof/>
-        </w:rPr>
-        <w:t>15</w:t>
-      </w:r>
-      <w:r>
-        <w:fldChar w:fldCharType="end"/>
-      </w:r>
+      <w:fldSimple w:instr=" SEQ Figure \* ARABIC ">
+        <w:r>
+          <w:rPr>
+            <w:noProof/>
+          </w:rPr>
+          <w:t>16</w:t>
+        </w:r>
+      </w:fldSimple>
       <w:r>
         <w:rPr>
           <w:lang w:val="en-US"/>
@@ -6693,7 +6644,7 @@
                     <pic:cNvPicPr/>
                   </pic:nvPicPr>
                   <pic:blipFill>
-                    <a:blip r:embed="rId29">
+                    <a:blip r:embed="rId30">
                       <a:extLst>
                         <a:ext uri="{28A0092B-C50C-407E-A947-70E740481C1C}">
                           <a14:useLocalDpi xmlns:a14="http://schemas.microsoft.com/office/drawing/2010/main" val="0"/>
@@ -6727,38 +6678,26 @@
       <w:r>
         <w:t xml:space="preserve">Figure </w:t>
       </w:r>
-      <w:r>
-        <w:fldChar w:fldCharType="begin"/>
-      </w:r>
-      <w:r>
-        <w:instrText xml:space="preserve"> SEQ Figure \* ARABIC </w:instrText>
-      </w:r>
-      <w:r>
-        <w:fldChar w:fldCharType="separate"/>
-      </w:r>
-      <w:r>
-        <w:rPr>
-          <w:noProof/>
-        </w:rPr>
-        <w:t>16</w:t>
-      </w:r>
-      <w:r>
-        <w:fldChar w:fldCharType="end"/>
-      </w:r>
+      <w:fldSimple w:instr=" SEQ Figure \* ARABIC ">
+        <w:r>
+          <w:rPr>
+            <w:noProof/>
+          </w:rPr>
+          <w:t>17</w:t>
+        </w:r>
+      </w:fldSimple>
       <w:r>
         <w:rPr>
           <w:lang w:val="en-US"/>
         </w:rPr>
         <w:t xml:space="preserve"> Postman </w:t>
       </w:r>
-      <w:proofErr w:type="spellStart"/>
-      <w:r>
-        <w:rPr>
-          <w:lang w:val="en-US"/>
-        </w:rPr>
-        <w:t>Api</w:t>
-      </w:r>
-      <w:proofErr w:type="spellEnd"/>
+      <w:r>
+        <w:rPr>
+          <w:lang w:val="en-US"/>
+        </w:rPr>
+        <w:t>API</w:t>
+      </w:r>
       <w:r>
         <w:rPr>
           <w:lang w:val="en-US"/>
@@ -6899,24 +6838,14 @@
       <w:r>
         <w:t xml:space="preserve">Table </w:t>
       </w:r>
-      <w:r>
-        <w:fldChar w:fldCharType="begin"/>
-      </w:r>
-      <w:r>
-        <w:instrText xml:space="preserve"> SEQ Table \* ARABIC </w:instrText>
-      </w:r>
-      <w:r>
-        <w:fldChar w:fldCharType="separate"/>
-      </w:r>
-      <w:r>
-        <w:rPr>
-          <w:noProof/>
-        </w:rPr>
-        <w:t>1</w:t>
-      </w:r>
-      <w:r>
-        <w:fldChar w:fldCharType="end"/>
-      </w:r>
+      <w:fldSimple w:instr=" SEQ Table \* ARABIC ">
+        <w:r>
+          <w:rPr>
+            <w:noProof/>
+          </w:rPr>
+          <w:t>1</w:t>
+        </w:r>
+      </w:fldSimple>
       <w:r>
         <w:rPr>
           <w:lang w:val="en-US"/>
@@ -7081,7 +7010,6 @@
                 <w:lang w:val="en-US"/>
               </w:rPr>
             </w:pPr>
-            <w:proofErr w:type="spellStart"/>
             <w:r>
               <w:rPr>
                 <w:rFonts w:ascii="Segoe UI" w:hAnsi="Segoe UI" w:cs="Segoe UI"/>
@@ -7093,9 +7021,8 @@
                 <w:shd w:val="clear" w:color="auto" w:fill="FFFFFF"/>
                 <w:lang w:val="en-US"/>
               </w:rPr>
-              <w:t>Responce</w:t>
-            </w:r>
-            <w:proofErr w:type="spellEnd"/>
+              <w:t>Response</w:t>
+            </w:r>
           </w:p>
         </w:tc>
       </w:tr>
@@ -7114,7 +7041,7 @@
                 <w:shd w:val="clear" w:color="auto" w:fill="FFFFFF"/>
               </w:rPr>
             </w:pPr>
-            <w:hyperlink r:id="rId30" w:history="1">
+            <w:hyperlink r:id="rId31" w:history="1">
               <w:r>
                 <w:rPr>
                   <w:rStyle w:val="Hyperlink"/>
@@ -7263,7 +7190,7 @@
                 <w:shd w:val="clear" w:color="auto" w:fill="FFFFFF"/>
               </w:rPr>
             </w:pPr>
-            <w:hyperlink r:id="rId31" w:history="1">
+            <w:hyperlink r:id="rId32" w:history="1">
               <w:r>
                 <w:rPr>
                   <w:rStyle w:val="Hyperlink"/>
@@ -7655,7 +7582,7 @@
                 <w:shd w:val="clear" w:color="auto" w:fill="FFFFFF"/>
               </w:rPr>
             </w:pPr>
-            <w:hyperlink r:id="rId32" w:history="1">
+            <w:hyperlink r:id="rId33" w:history="1">
               <w:r>
                 <w:rPr>
                   <w:rStyle w:val="Hyperlink"/>
@@ -8105,7 +8032,7 @@
                 <w:shd w:val="clear" w:color="auto" w:fill="FFFFFF"/>
               </w:rPr>
             </w:pPr>
-            <w:hyperlink r:id="rId33" w:history="1">
+            <w:hyperlink r:id="rId34" w:history="1">
               <w:r>
                 <w:rPr>
                   <w:rStyle w:val="Hyperlink"/>
@@ -9573,7 +9500,7 @@
                 <w:shd w:val="clear" w:color="auto" w:fill="FFFFFF"/>
               </w:rPr>
             </w:pPr>
-            <w:hyperlink r:id="rId34" w:history="1">
+            <w:hyperlink r:id="rId35" w:history="1">
               <w:r>
                 <w:rPr>
                   <w:rStyle w:val="Hyperlink"/>
@@ -11041,7 +10968,7 @@
                 <w:shd w:val="clear" w:color="auto" w:fill="FFFFFF"/>
               </w:rPr>
             </w:pPr>
-            <w:hyperlink r:id="rId35" w:history="1">
+            <w:hyperlink r:id="rId36" w:history="1">
               <w:r>
                 <w:rPr>
                   <w:rStyle w:val="Hyperlink"/>
@@ -13881,7 +13808,7 @@
                 <w:shd w:val="clear" w:color="auto" w:fill="FFFFFF"/>
               </w:rPr>
             </w:pPr>
-            <w:hyperlink r:id="rId36" w:history="1">
+            <w:hyperlink r:id="rId37" w:history="1">
               <w:r>
                 <w:rPr>
                   <w:rStyle w:val="Hyperlink"/>
@@ -14021,7 +13948,7 @@
                 <w:shd w:val="clear" w:color="auto" w:fill="FFFFFF"/>
               </w:rPr>
             </w:pPr>
-            <w:hyperlink r:id="rId37" w:history="1">
+            <w:hyperlink r:id="rId38" w:history="1">
               <w:r>
                 <w:rPr>
                   <w:rStyle w:val="Hyperlink"/>
@@ -14602,7 +14529,7 @@
                 <w:shd w:val="clear" w:color="auto" w:fill="FFFFFF"/>
               </w:rPr>
             </w:pPr>
-            <w:hyperlink r:id="rId38" w:history="1">
+            <w:hyperlink r:id="rId39" w:history="1">
               <w:r>
                 <w:rPr>
                   <w:rStyle w:val="Hyperlink"/>

</xml_diff>